<commit_message>
MAT-8961 update to the install guides to fix arguments and GWT 2.8.1
Former-commit-id: 6533262935e76a8a8b9ea54aa1a8d3f1575fb00d
</commit_message>
<xml_diff>
--- a/src/MAT_Install_Guide.docx
+++ b/src/MAT_Install_Guide.docx
@@ -13,7 +13,15 @@
     <w:p/>
     <w:p>
       <w:r>
-        <w:t xml:space="preserve">The Measure Authoring Tool (MAT) was designed using many open source products including the Google Web Toolkit (GWT) framework, Java JDK, MySQL and Eclipse. GWT allows a developer to write client side code in Java and GWT converts it to JavaScript. The MAT uses MySQL as its backend database server and the IDE is Eclipse for Java EE Developers. </w:t>
+        <w:t xml:space="preserve">The Measure Authoring Tool (MAT) was designed using many open source products including the Google Web Toolkit (GWT) framework, Java JDK, MySQL and Eclipse. GWT allows a developer to write </w:t>
+      </w:r>
+      <w:proofErr w:type="gramStart"/>
+      <w:r>
+        <w:t>client side</w:t>
+      </w:r>
+      <w:proofErr w:type="gramEnd"/>
+      <w:r>
+        <w:t xml:space="preserve"> code in Java and GWT converts it to JavaScript. The MAT uses MySQL as its backend database server and the IDE is Eclipse for Java EE Developers. </w:t>
       </w:r>
     </w:p>
     <w:p>
@@ -34,6 +42,25 @@
       <w:r>
         <w:t xml:space="preserve">Install Eclipse </w:t>
       </w:r>
+    </w:p>
+    <w:p>
+      <w:r>
+        <w:t xml:space="preserve">Download Eclipse (MAT has been tested for </w:t>
+      </w:r>
+      <w:r>
+        <w:t>Oxygen</w:t>
+      </w:r>
+      <w:r>
+        <w:t xml:space="preserve">) for Java EE Developers. Eclipse IDE is a free, open source IDE for writing Java applications found on the Eclipse download page at  </w:t>
+      </w:r>
+      <w:hyperlink r:id="rId6" w:history="1">
+        <w:r>
+          <w:rPr>
+            <w:rStyle w:val="Hyperlink"/>
+          </w:rPr>
+          <w:t>http://www.eclipse.org/downloads/packages/eclipse-ide-java-ee-developers/oxygen1a</w:t>
+        </w:r>
+      </w:hyperlink>
     </w:p>
     <w:p>
       <w:pPr>
@@ -44,18 +71,7 @@
         </w:numPr>
       </w:pPr>
       <w:r>
-        <w:t xml:space="preserve">Download Eclipse (MAT has been tested for Mars.2) for Java EE Developers. Eclipse IDE is a free, open source IDE for writing Java applications found on the Eclipse download page at  </w:t>
-      </w:r>
-      <w:hyperlink r:id="rId6" w:history="1">
-        <w:r>
-          <w:rPr>
-            <w:rStyle w:val="Hyperlink"/>
-          </w:rPr>
-          <w:t>http://www.eclipse.org/downloads/packages/eclipse-ide-java-ee-developers/mars2</w:t>
-        </w:r>
-      </w:hyperlink>
-      <w:r>
-        <w:t>.</w:t>
+        <w:t xml:space="preserve">Select the version that best fits your operating system.  </w:t>
       </w:r>
     </w:p>
     <w:p>
@@ -67,7 +83,13 @@
         </w:numPr>
       </w:pPr>
       <w:r>
-        <w:t xml:space="preserve">Select the version that best fits your operating system.  </w:t>
+        <w:t>Extract the zip file to a location</w:t>
+      </w:r>
+      <w:r>
+        <w:t xml:space="preserve"> where</w:t>
+      </w:r>
+      <w:r>
+        <w:t xml:space="preserve"> you would like Eclipse to be installed. </w:t>
       </w:r>
     </w:p>
     <w:p>
@@ -79,24 +101,6 @@
         </w:numPr>
       </w:pPr>
       <w:r>
-        <w:t>Extract the zip file to a location</w:t>
-      </w:r>
-      <w:r>
-        <w:t xml:space="preserve"> where</w:t>
-      </w:r>
-      <w:r>
-        <w:t xml:space="preserve"> you would like Eclipse to be installed. </w:t>
-      </w:r>
-    </w:p>
-    <w:p>
-      <w:pPr>
-        <w:pStyle w:val="ListParagraph"/>
-        <w:numPr>
-          <w:ilvl w:val="1"/>
-          <w:numId w:val="9"/>
-        </w:numPr>
-      </w:pPr>
-      <w:r>
         <w:t>Run the application file.</w:t>
       </w:r>
     </w:p>
@@ -141,7 +145,19 @@
         <w:rPr>
           <w:b/>
         </w:rPr>
-        <w:t>[Help] -&gt; [Install New Software]</w:t>
+        <w:t>[Help] -&gt; [</w:t>
+      </w:r>
+      <w:r>
+        <w:rPr>
+          <w:b/>
+        </w:rPr>
+        <w:t>Eclipse Marketplace</w:t>
+      </w:r>
+      <w:r>
+        <w:rPr>
+          <w:b/>
+        </w:rPr>
+        <w:t>]</w:t>
       </w:r>
     </w:p>
     <w:p>
@@ -153,29 +169,14 @@
         </w:numPr>
       </w:pPr>
       <w:r>
-        <w:t xml:space="preserve"> In the </w:t>
-      </w:r>
-      <w:r>
-        <w:rPr>
-          <w:b/>
-        </w:rPr>
-        <w:t>Work With</w:t>
-      </w:r>
-      <w:r>
-        <w:t xml:space="preserve"> text </w:t>
-      </w:r>
-      <w:r>
-        <w:t>box</w:t>
-      </w:r>
-      <w:r>
-        <w:t xml:space="preserve">, paste the following URL: </w:t>
+        <w:t xml:space="preserve"> Search for </w:t>
       </w:r>
       <w:hyperlink r:id="rId7" w:history="1">
         <w:r>
           <w:rPr>
             <w:rStyle w:val="Hyperlink"/>
           </w:rPr>
-          <w:t>https://dl.google.com/eclipse/plugin/4.5</w:t>
+          <w:t>http://marketplace.eclipse.org/content/gwt-eclipse-plugin</w:t>
         </w:r>
       </w:hyperlink>
     </w:p>
@@ -186,80 +187,572 @@
           <w:ilvl w:val="2"/>
           <w:numId w:val="9"/>
         </w:numPr>
-      </w:pPr>
-      <w:r>
-        <w:t xml:space="preserve"> Expand </w:t>
-      </w:r>
-      <w:r>
         <w:rPr>
           <w:b/>
         </w:rPr>
-        <w:t xml:space="preserve">Google Plugin for Eclipse. </w:t>
-      </w:r>
-      <w:r>
-        <w:t xml:space="preserve">Select only </w:t>
+      </w:pPr>
+      <w:r>
+        <w:t xml:space="preserve"> </w:t>
+      </w:r>
+      <w:r>
+        <w:t>Install the result with the title</w:t>
       </w:r>
       <w:r>
         <w:rPr>
           <w:b/>
         </w:rPr>
-        <w:t>Google Plugin for Eclipse 4.4/4.5.</w:t>
-      </w:r>
+        <w:t xml:space="preserve"> GWT Eclipse Plugin 3.0.0</w:t>
+      </w:r>
+    </w:p>
+    <w:p>
+      <w:pPr>
+        <w:pStyle w:val="Heading1"/>
+      </w:pPr>
+      <w:r>
+        <w:t>3.</w:t>
+      </w:r>
+      <w:r>
+        <w:t xml:space="preserve"> </w:t>
+      </w:r>
+      <w:r>
+        <w:t>Configure Java (JDK)</w:t>
+      </w:r>
+    </w:p>
+    <w:p>
+      <w:pPr>
+        <w:pStyle w:val="ListParagraph"/>
+        <w:numPr>
+          <w:ilvl w:val="0"/>
+          <w:numId w:val="13"/>
+        </w:numPr>
+      </w:pPr>
+      <w:r>
+        <w:t xml:space="preserve">The application has not been tested with version above Java 1.8; please ensure this version is in the environment. </w:t>
+      </w:r>
+    </w:p>
+    <w:p>
+      <w:pPr>
+        <w:pStyle w:val="ListParagraph"/>
+        <w:numPr>
+          <w:ilvl w:val="0"/>
+          <w:numId w:val="13"/>
+        </w:numPr>
+      </w:pPr>
+      <w:r>
+        <w:t>Verify that JAVA_HOME and PATH system variables are pointing to the proper folder(s).</w:t>
+      </w:r>
+    </w:p>
+    <w:p>
+      <w:pPr>
+        <w:pStyle w:val="ListParagraph"/>
+        <w:numPr>
+          <w:ilvl w:val="0"/>
+          <w:numId w:val="13"/>
+        </w:numPr>
+      </w:pPr>
+      <w:r>
+        <w:t xml:space="preserve">For example, in a Windows environment, the JAVA_HOME (Environment Variables under Advanced System Settings (should point to the Java SDK 1.8.x folder and </w:t>
+      </w:r>
+      <w:r>
+        <w:t>PATH</w:t>
+      </w:r>
+      <w:r>
+        <w:t xml:space="preserve"> should point to the Java 1.8.x/bin. </w:t>
+      </w:r>
+    </w:p>
+    <w:p>
+      <w:pPr>
+        <w:pStyle w:val="Heading1"/>
+      </w:pPr>
+      <w:r>
+        <w:t>4.</w:t>
+      </w:r>
+      <w:r>
+        <w:t xml:space="preserve"> </w:t>
+      </w:r>
+      <w:r>
+        <w:t>MAT Code Base Import</w:t>
+      </w:r>
+    </w:p>
+    <w:p>
+      <w:pPr>
+        <w:pStyle w:val="ListParagraph"/>
+        <w:numPr>
+          <w:ilvl w:val="0"/>
+          <w:numId w:val="14"/>
+        </w:numPr>
+        <w:ind w:left="1080"/>
+      </w:pPr>
+      <w:r>
+        <w:t xml:space="preserve">From the MAT GitHub source code link, extract the code base into the Eclipse workspace folder in the MAT Environment. </w:t>
+      </w:r>
+    </w:p>
+    <w:p>
+      <w:pPr>
+        <w:pStyle w:val="ListParagraph"/>
+        <w:numPr>
+          <w:ilvl w:val="0"/>
+          <w:numId w:val="14"/>
+        </w:numPr>
+        <w:spacing w:before="120" w:after="0" w:line="240" w:lineRule="auto"/>
+        <w:ind w:left="1080"/>
+      </w:pPr>
+      <w:r>
+        <w:t xml:space="preserve">Import the code base into an Eclipse project: </w:t>
+      </w:r>
+    </w:p>
+    <w:p>
+      <w:pPr>
+        <w:spacing w:after="0" w:line="240" w:lineRule="auto"/>
+        <w:ind w:left="1080"/>
+        <w:rPr>
+          <w:b/>
+        </w:rPr>
+      </w:pPr>
+      <w:r>
+        <w:rPr>
+          <w:b/>
+        </w:rPr>
+        <w:t xml:space="preserve">[File] -&gt; [Import] -&gt; [General] -&gt; [Existing Project into Workspace] -&gt; </w:t>
+      </w:r>
+    </w:p>
+    <w:p>
+      <w:pPr>
+        <w:spacing w:after="120" w:line="240" w:lineRule="auto"/>
+        <w:ind w:left="1080"/>
+        <w:rPr>
+          <w:b/>
+        </w:rPr>
+      </w:pPr>
+      <w:r>
+        <w:t xml:space="preserve">Browse to and Select &lt;&lt; workspace &gt;&gt; -&gt; </w:t>
+      </w:r>
+      <w:r>
+        <w:rPr>
+          <w:b/>
+        </w:rPr>
+        <w:t>[Finish]</w:t>
+      </w:r>
+    </w:p>
+    <w:p>
+      <w:pPr>
+        <w:pStyle w:val="Heading1"/>
+      </w:pPr>
+      <w:r>
+        <w:lastRenderedPageBreak/>
+        <w:t>5.</w:t>
+      </w:r>
+      <w:r>
+        <w:t xml:space="preserve"> </w:t>
+      </w:r>
+      <w:r>
+        <w:t>Compile the MAT Code</w:t>
+      </w:r>
+    </w:p>
+    <w:p>
+      <w:pPr>
+        <w:pStyle w:val="ListParagraph"/>
+        <w:numPr>
+          <w:ilvl w:val="0"/>
+          <w:numId w:val="15"/>
+        </w:numPr>
+        <w:ind w:left="1080"/>
+      </w:pPr>
+      <w:r>
+        <w:t xml:space="preserve">Right click on the MAT project folder, then go </w:t>
+      </w:r>
+      <w:r>
+        <w:t>to</w:t>
+      </w:r>
+      <w:r>
+        <w:rPr>
+          <w:b/>
+        </w:rPr>
+        <w:t xml:space="preserve"> Properties -&gt; GWT -&gt; General Settings</w:t>
+      </w:r>
+      <w:r>
+        <w:t xml:space="preserve"> and select </w:t>
+      </w:r>
+      <w:r>
+        <w:rPr>
+          <w:b/>
+        </w:rPr>
+        <w:t>Use GWT</w:t>
+      </w:r>
+      <w:r>
+        <w:t>. Make sure that the SDK is using GWT 2.8.1.</w:t>
+      </w:r>
+    </w:p>
+    <w:p>
+      <w:pPr>
+        <w:pStyle w:val="ListParagraph"/>
+        <w:numPr>
+          <w:ilvl w:val="0"/>
+          <w:numId w:val="15"/>
+        </w:numPr>
+        <w:ind w:left="1080"/>
+      </w:pPr>
+      <w:r>
+        <w:t xml:space="preserve">In Eclipse, select </w:t>
+      </w:r>
+      <w:r>
+        <w:t>GDT Pulldown</w:t>
+      </w:r>
+      <w:r>
+        <w:t xml:space="preserve"> (</w:t>
+      </w:r>
+      <w:r>
+        <w:t xml:space="preserve">Red </w:t>
+      </w:r>
+      <w:r>
+        <w:t xml:space="preserve">Google Icon Button) </w:t>
+      </w:r>
+      <w:r>
+        <w:rPr>
+          <w:b/>
+        </w:rPr>
+        <w:t xml:space="preserve">-&gt; [GWT Compile Project]. </w:t>
+      </w:r>
+    </w:p>
+    <w:p>
+      <w:pPr>
+        <w:pStyle w:val="ListParagraph"/>
+        <w:numPr>
+          <w:ilvl w:val="0"/>
+          <w:numId w:val="15"/>
+        </w:numPr>
+        <w:ind w:left="1080"/>
+      </w:pPr>
+      <w:r>
+        <w:t xml:space="preserve">In the GWT Compile Wizard: </w:t>
+      </w:r>
+    </w:p>
+    <w:p>
+      <w:pPr>
+        <w:pStyle w:val="ListParagraph"/>
+        <w:numPr>
+          <w:ilvl w:val="0"/>
+          <w:numId w:val="16"/>
+        </w:numPr>
+        <w:ind w:left="1800"/>
+      </w:pPr>
+      <w:r>
+        <w:t>Browse to find the MAT project.</w:t>
+      </w:r>
+    </w:p>
+    <w:p>
+      <w:pPr>
+        <w:pStyle w:val="ListParagraph"/>
+        <w:numPr>
+          <w:ilvl w:val="0"/>
+          <w:numId w:val="16"/>
+        </w:numPr>
+        <w:ind w:left="1800"/>
+      </w:pPr>
+      <w:r>
+        <w:t>Set the Log level to Debug</w:t>
+      </w:r>
+    </w:p>
+    <w:p>
+      <w:pPr>
+        <w:pStyle w:val="ListParagraph"/>
+        <w:numPr>
+          <w:ilvl w:val="0"/>
+          <w:numId w:val="16"/>
+        </w:numPr>
+        <w:ind w:left="1800"/>
+      </w:pPr>
+      <w:r>
+        <w:t>Add the Login and MAT Entry Point Modules.</w:t>
+      </w:r>
+    </w:p>
+    <w:p>
+      <w:pPr>
+        <w:pStyle w:val="Heading1"/>
+      </w:pPr>
+      <w:r>
+        <w:t xml:space="preserve">6. </w:t>
+      </w:r>
+      <w:r>
+        <w:t>Create MAT Database</w:t>
+      </w:r>
+    </w:p>
+    <w:p>
+      <w:pPr>
+        <w:pStyle w:val="ListParagraph"/>
+        <w:numPr>
+          <w:ilvl w:val="0"/>
+          <w:numId w:val="17"/>
+        </w:numPr>
+        <w:ind w:left="1080"/>
+      </w:pPr>
+      <w:r>
+        <w:t xml:space="preserve">Install MySQL (MAT currently uses MySQL Community Version 6.x) available from MySQL.com: </w:t>
+      </w:r>
+      <w:r>
+        <w:t>https://dev.mysql.com/downloads/installer/</w:t>
+      </w:r>
+    </w:p>
+    <w:p>
+      <w:pPr>
+        <w:pStyle w:val="ListParagraph"/>
+        <w:numPr>
+          <w:ilvl w:val="0"/>
+          <w:numId w:val="17"/>
+        </w:numPr>
+        <w:ind w:left="1080"/>
+      </w:pPr>
+      <w:r>
+        <w:t xml:space="preserve">Run the MySQL community server installer for your operating system and the MySQL workbench (which comes with the download). </w:t>
+      </w:r>
+    </w:p>
+    <w:p>
+      <w:pPr>
+        <w:pStyle w:val="ListParagraph"/>
+        <w:numPr>
+          <w:ilvl w:val="0"/>
+          <w:numId w:val="17"/>
+        </w:numPr>
+        <w:spacing w:after="0"/>
+        <w:ind w:left="1080"/>
+      </w:pPr>
+      <w:r>
+        <w:t xml:space="preserve">Create a new MySQL Connection to localhost. </w:t>
+      </w:r>
+    </w:p>
+    <w:p>
+      <w:pPr>
+        <w:spacing w:after="0"/>
+        <w:ind w:left="1080"/>
+      </w:pPr>
+      <w:r>
+        <w:rPr>
+          <w:b/>
+        </w:rPr>
+        <w:t>Note</w:t>
+      </w:r>
+      <w:r>
+        <w:t xml:space="preserve">: Make sure to keep track of the username and password you used as you will need this later. </w:t>
+      </w:r>
+    </w:p>
+    <w:p>
+      <w:pPr>
+        <w:pStyle w:val="ListParagraph"/>
+        <w:numPr>
+          <w:ilvl w:val="0"/>
+          <w:numId w:val="17"/>
+        </w:numPr>
+        <w:ind w:left="1080"/>
+      </w:pPr>
+      <w:r>
+        <w:t xml:space="preserve">From the MAT Code base, find the </w:t>
+      </w:r>
+      <w:proofErr w:type="spellStart"/>
+      <w:r>
+        <w:t>mat_schema.sql</w:t>
+      </w:r>
+      <w:proofErr w:type="spellEnd"/>
+      <w:r>
+        <w:t xml:space="preserve"> file and then execute the script in the database that was just created. </w:t>
+      </w:r>
+    </w:p>
+    <w:p>
+      <w:pPr>
+        <w:pStyle w:val="Heading1"/>
+      </w:pPr>
+      <w:r>
+        <w:t xml:space="preserve">7. </w:t>
+      </w:r>
+      <w:r>
+        <w:t>For App Server Use (Optional)</w:t>
+      </w:r>
+    </w:p>
+    <w:p>
+      <w:pPr>
+        <w:pStyle w:val="ListParagraph"/>
+      </w:pPr>
+      <w:r>
+        <w:rPr>
+          <w:b/>
+        </w:rPr>
+        <w:t xml:space="preserve">Note: </w:t>
+      </w:r>
+      <w:r>
+        <w:t>If MAT is to be run on an application server, the developer will need to run the build to create a .war file.</w:t>
+      </w:r>
+    </w:p>
+    <w:p>
+      <w:pPr>
+        <w:pStyle w:val="ListParagraph"/>
+        <w:numPr>
+          <w:ilvl w:val="0"/>
+          <w:numId w:val="18"/>
+        </w:numPr>
+        <w:tabs>
+          <w:tab w:val="left" w:pos="5220"/>
+        </w:tabs>
+        <w:ind w:left="1080"/>
+      </w:pPr>
+      <w:r>
+        <w:t xml:space="preserve">In the Eclipse project explorer, navigate to ‘build.xml’. </w:t>
+      </w:r>
+    </w:p>
+    <w:p>
+      <w:pPr>
+        <w:pStyle w:val="ListParagraph"/>
+        <w:numPr>
+          <w:ilvl w:val="0"/>
+          <w:numId w:val="18"/>
+        </w:numPr>
+        <w:tabs>
+          <w:tab w:val="left" w:pos="5220"/>
+        </w:tabs>
+        <w:ind w:left="1080"/>
+      </w:pPr>
+      <w:r>
+        <w:t xml:space="preserve">Right-Click and </w:t>
+      </w:r>
+      <w:r>
+        <w:rPr>
+          <w:b/>
+        </w:rPr>
+        <w:t xml:space="preserve">[Run As] -&gt; [Ant Build]. </w:t>
+      </w:r>
+    </w:p>
+    <w:p>
+      <w:pPr>
+        <w:pStyle w:val="ListParagraph"/>
+        <w:numPr>
+          <w:ilvl w:val="0"/>
+          <w:numId w:val="18"/>
+        </w:numPr>
+        <w:tabs>
+          <w:tab w:val="left" w:pos="5220"/>
+        </w:tabs>
+        <w:ind w:left="1080"/>
+      </w:pPr>
+      <w:r>
+        <w:t>After the build has run, the file is placed into an artifacts folder under MAT as follows: mat/work/artifacts/</w:t>
+      </w:r>
+      <w:proofErr w:type="spellStart"/>
+      <w:r>
+        <w:t>MeasureAuthoringTool.war</w:t>
+      </w:r>
+      <w:proofErr w:type="spellEnd"/>
+    </w:p>
+    <w:p>
+      <w:pPr>
+        <w:pStyle w:val="Heading1"/>
+      </w:pPr>
+      <w:r>
+        <w:t xml:space="preserve">8. </w:t>
+      </w:r>
+      <w:r>
+        <w:t>Configure MAT files for Local Development Environment</w:t>
+      </w:r>
+    </w:p>
+    <w:p>
+      <w:pPr>
+        <w:pStyle w:val="ListParagraph"/>
+      </w:pPr>
+      <w:r>
+        <w:rPr>
+          <w:b/>
+        </w:rPr>
+        <w:t xml:space="preserve">Note: </w:t>
+      </w:r>
+      <w:r>
+        <w:t xml:space="preserve">Changes will need to be made to some of the files in the code base to allow the MAT to connect to local MySQL Database. </w:t>
+      </w:r>
+    </w:p>
+    <w:p>
+      <w:pPr>
+        <w:pStyle w:val="ListParagraph"/>
+        <w:numPr>
+          <w:ilvl w:val="0"/>
+          <w:numId w:val="19"/>
+        </w:numPr>
+        <w:ind w:left="1080"/>
+      </w:pPr>
+      <w:r>
+        <w:t xml:space="preserve">Comment out the &lt;cookie-config&gt; tag at the bottom of the web.xml file. </w:t>
+      </w:r>
+    </w:p>
+    <w:p>
+      <w:pPr>
+        <w:pStyle w:val="ListParagraph"/>
+        <w:numPr>
+          <w:ilvl w:val="0"/>
+          <w:numId w:val="19"/>
+        </w:numPr>
+        <w:ind w:left="1080"/>
+      </w:pPr>
+      <w:r>
+        <w:t>mat/war/WEB-INF/mat-persistence.xml</w:t>
+      </w:r>
+    </w:p>
+    <w:p>
+      <w:pPr>
+        <w:pStyle w:val="ListParagraph"/>
+        <w:numPr>
+          <w:ilvl w:val="0"/>
+          <w:numId w:val="20"/>
+        </w:numPr>
+        <w:ind w:left="1800"/>
+      </w:pPr>
+      <w:r>
+        <w:t>In this file, set the ‘</w:t>
+      </w:r>
+      <w:proofErr w:type="spellStart"/>
+      <w:r>
+        <w:t>dataSource</w:t>
+      </w:r>
+      <w:proofErr w:type="spellEnd"/>
+      <w:r>
+        <w:t>’ bean to provide login credential to the local MySQL database. The box below is an example of the mat-persistence.xml file. The username and password values indicated with ‘</w:t>
+      </w:r>
+      <w:r>
+        <w:rPr>
+          <w:b/>
+        </w:rPr>
+        <w:t>username’</w:t>
+      </w:r>
+      <w:r>
+        <w:rPr>
+          <w:b/>
+        </w:rPr>
+        <w:t xml:space="preserve"> and </w:t>
+      </w:r>
+      <w:r>
+        <w:rPr>
+          <w:b/>
+        </w:rPr>
+        <w:t>‘password’</w:t>
+      </w:r>
+      <w:r>
+        <w:rPr>
+          <w:b/>
+        </w:rPr>
+        <w:t xml:space="preserve"> (bolded) </w:t>
+      </w:r>
+      <w:r>
+        <w:t xml:space="preserve">need to be changed to the “username” and “password” you used in the previous step to set up your local database. </w:t>
+      </w:r>
+    </w:p>
+    <w:p>
+      <w:pPr>
+        <w:jc w:val="center"/>
+      </w:pPr>
       <w:r>
         <w:rPr>
           <w:noProof/>
         </w:rPr>
-        <w:t xml:space="preserve"> </w:t>
-      </w:r>
-    </w:p>
-    <w:p>
-      <w:pPr>
-        <w:pStyle w:val="Caption"/>
-        <w:keepNext/>
-        <w:jc w:val="center"/>
-      </w:pPr>
-      <w:r>
-        <w:t xml:space="preserve">Figure </w:t>
-      </w:r>
-      <w:r>
-        <w:fldChar w:fldCharType="begin"/>
-      </w:r>
-      <w:r>
-        <w:instrText xml:space="preserve"> SEQ Figure \* ARABIC </w:instrText>
-      </w:r>
-      <w:r>
-        <w:fldChar w:fldCharType="separate"/>
-      </w:r>
-      <w:r>
-        <w:rPr>
-          <w:noProof/>
-        </w:rPr>
-        <w:t>1</w:t>
-      </w:r>
-      <w:r>
-        <w:rPr>
-          <w:noProof/>
-        </w:rPr>
-        <w:fldChar w:fldCharType="end"/>
-      </w:r>
-      <w:r>
-        <w:t>: Google Plugin for Eclipse Search Result</w:t>
-      </w:r>
-    </w:p>
-    <w:p>
-      <w:pPr>
-        <w:pStyle w:val="ListParagraph"/>
-        <w:ind w:left="1800"/>
-      </w:pPr>
-      <w:r>
-        <w:rPr>
-          <w:noProof/>
-        </w:rPr>
+        <w:lastRenderedPageBreak/>
         <w:drawing>
-          <wp:inline distT="0" distB="0" distL="0" distR="0" wp14:anchorId="7C012A0B" wp14:editId="53B6F469">
-            <wp:extent cx="4982270" cy="1524213"/>
-            <wp:effectExtent l="0" t="0" r="0" b="0"/>
-            <wp:docPr id="4" name="Picture 4" descr="This is a screenshot showing the search result for Google Plugin for Eclipse with &quot;Google Plugin for Eclipse 4.4/4.5&quot; selected." title="Search Result for Google Plugin for Eclipse"/>
+          <wp:inline distT="0" distB="0" distL="0" distR="0" wp14:anchorId="40A4E3A4" wp14:editId="4F488231">
+            <wp:extent cx="5866667" cy="1514286"/>
+            <wp:effectExtent l="0" t="0" r="1270" b="0"/>
+            <wp:docPr id="13" name="Picture 13" descr="&lt;bean id=&quot;dataSource&quot; class=&quot;org.apache.commons.dbcp.BasicDataSource&quot; destroy-method=&quot;close&quot;&gt;&#10;  &lt;property name=&quot;driverClassName&quot; value=&quot;com.mysql.jdbc.Driver&quot;/&gt;&#10;  &lt;property name=&quot;url&quot; value=&quot;jdbc:mysql://localhost:3306/MAT_APP_BLANK&quot;&gt;&lt;/property&gt;&#10;  &lt;property name=&quot;username&quot; value=&quot;username&quot;&gt;&lt;/property&gt;&#10;  &lt;property name=&quot;password&quot; value=&quot;password&quot;&gt;&lt;/property&gt;&#10;&lt;/bean&gt;&#10;"/>
             <wp:cNvGraphicFramePr>
               <a:graphicFrameLocks xmlns:a="http://schemas.openxmlformats.org/drawingml/2006/main" noChangeAspect="1"/>
             </wp:cNvGraphicFramePr>
@@ -267,17 +760,11 @@
               <a:graphicData uri="http://schemas.openxmlformats.org/drawingml/2006/picture">
                 <pic:pic xmlns:pic="http://schemas.openxmlformats.org/drawingml/2006/picture">
                   <pic:nvPicPr>
-                    <pic:cNvPr id="1" name="Capture.PNG"/>
+                    <pic:cNvPr id="1" name=""/>
                     <pic:cNvPicPr/>
                   </pic:nvPicPr>
                   <pic:blipFill>
-                    <a:blip r:embed="rId8" cstate="print">
-                      <a:extLst>
-                        <a:ext uri="{28A0092B-C50C-407E-A947-70E740481C1C}">
-                          <a14:useLocalDpi xmlns:a14="http://schemas.microsoft.com/office/drawing/2010/main" val="0"/>
-                        </a:ext>
-                      </a:extLst>
-                    </a:blip>
+                    <a:blip r:embed="rId8"/>
                     <a:stretch>
                       <a:fillRect/>
                     </a:stretch>
@@ -285,7 +772,7 @@
                   <pic:spPr>
                     <a:xfrm>
                       <a:off x="0" y="0"/>
-                      <a:ext cx="4982270" cy="1524213"/>
+                      <a:ext cx="5866667" cy="1514286"/>
                     </a:xfrm>
                     <a:prstGeom prst="rect">
                       <a:avLst/>
@@ -301,43 +788,20 @@
     <w:p>
       <w:pPr>
         <w:pStyle w:val="ListParagraph"/>
-        <w:numPr>
-          <w:ilvl w:val="0"/>
-          <w:numId w:val="12"/>
-        </w:numPr>
-      </w:pPr>
-      <w:r>
-        <w:t xml:space="preserve">Install </w:t>
-      </w:r>
-      <w:r>
-        <w:t>GWT SDK 2.6</w:t>
-      </w:r>
-      <w:r>
-        <w:t>.0</w:t>
-      </w:r>
+        <w:ind w:left="1440"/>
+      </w:pPr>
     </w:p>
     <w:p>
       <w:pPr>
         <w:pStyle w:val="ListParagraph"/>
         <w:numPr>
           <w:ilvl w:val="0"/>
-          <w:numId w:val="24"/>
+          <w:numId w:val="19"/>
         </w:numPr>
-        <w:ind w:left="1800"/>
-      </w:pPr>
-      <w:r>
-        <w:t xml:space="preserve">Open a browser and navigate to </w:t>
-      </w:r>
-      <w:hyperlink r:id="rId9" w:history="1">
-        <w:r>
-          <w:rPr>
-            <w:rStyle w:val="Hyperlink"/>
-          </w:rPr>
-          <w:t>http://www.gwtproject.org/versions.html</w:t>
-        </w:r>
-      </w:hyperlink>
-      <w:r>
-        <w:t xml:space="preserve">. </w:t>
+        <w:ind w:left="990"/>
+      </w:pPr>
+      <w:r>
+        <w:t>mat/war/WEB-INF/applicationContext-security.xml</w:t>
       </w:r>
     </w:p>
     <w:p>
@@ -345,120 +809,50 @@
         <w:pStyle w:val="ListParagraph"/>
         <w:numPr>
           <w:ilvl w:val="0"/>
-          <w:numId w:val="24"/>
+          <w:numId w:val="21"/>
         </w:numPr>
         <w:ind w:left="1800"/>
       </w:pPr>
       <w:r>
-        <w:t xml:space="preserve">Scroll and find Version 2.6.0 and download gwt-2.6.0.zip. </w:t>
-      </w:r>
-    </w:p>
-    <w:p>
-      <w:pPr>
-        <w:pStyle w:val="ListParagraph"/>
-        <w:numPr>
-          <w:ilvl w:val="0"/>
-          <w:numId w:val="24"/>
-        </w:numPr>
-        <w:ind w:left="1800"/>
-      </w:pPr>
-      <w:r>
-        <w:t xml:space="preserve">Extract the zip file to a </w:t>
-      </w:r>
-      <w:r>
-        <w:t xml:space="preserve">location where </w:t>
-      </w:r>
-      <w:r>
-        <w:t>you would like GWT to be saved.</w:t>
-      </w:r>
-    </w:p>
-    <w:p>
-      <w:pPr>
-        <w:pStyle w:val="ListParagraph"/>
-        <w:numPr>
-          <w:ilvl w:val="0"/>
-          <w:numId w:val="24"/>
-        </w:numPr>
-        <w:ind w:left="1800"/>
-      </w:pPr>
-      <w:r>
-        <w:t>Open</w:t>
-      </w:r>
-      <w:r>
-        <w:t xml:space="preserve"> Eclipse IDE, navigate to </w:t>
-      </w:r>
-      <w:r>
-        <w:t xml:space="preserve">the </w:t>
-      </w:r>
-      <w:r>
-        <w:t>workbench</w:t>
-      </w:r>
-      <w:r>
-        <w:t>,</w:t>
-      </w:r>
-      <w:r>
-        <w:t xml:space="preserve"> and select </w:t>
+        <w:t xml:space="preserve">Make the </w:t>
       </w:r>
       <w:r>
         <w:rPr>
           <w:b/>
         </w:rPr>
-        <w:t>[Window] -&gt; [Preferences] -&gt; [Google] -&gt; [Web Toolkit]</w:t>
-      </w:r>
-    </w:p>
-    <w:p>
-      <w:pPr>
-        <w:pStyle w:val="Caption"/>
-        <w:keepNext/>
+        <w:t xml:space="preserve">default target </w:t>
+      </w:r>
+      <w:proofErr w:type="spellStart"/>
+      <w:r>
+        <w:rPr>
+          <w:b/>
+        </w:rPr>
+        <w:t>url</w:t>
+      </w:r>
+      <w:proofErr w:type="spellEnd"/>
+      <w:r>
+        <w:rPr>
+          <w:b/>
+        </w:rPr>
+        <w:t xml:space="preserve"> (bolded) </w:t>
+      </w:r>
+      <w:r>
+        <w:t>changes in the box below in the applicationContext-security.xml file.</w:t>
+      </w:r>
+    </w:p>
+    <w:p>
+      <w:pPr>
         <w:jc w:val="center"/>
       </w:pPr>
       <w:r>
-        <w:lastRenderedPageBreak/>
-        <w:t xml:space="preserve">Figure </w:t>
-      </w:r>
-      <w:r>
-        <w:fldChar w:fldCharType="begin"/>
-      </w:r>
-      <w:r>
-        <w:instrText xml:space="preserve"> SEQ Figure \* ARABIC </w:instrText>
-      </w:r>
-      <w:r>
-        <w:fldChar w:fldCharType="separate"/>
-      </w:r>
-      <w:r>
         <w:rPr>
           <w:noProof/>
         </w:rPr>
-        <w:t>2</w:t>
-      </w:r>
-      <w:r>
-        <w:rPr>
-          <w:noProof/>
-        </w:rPr>
-        <w:fldChar w:fldCharType="end"/>
-      </w:r>
-      <w:r>
-        <w:t>: Google Web Toolkit Preferences</w:t>
-      </w:r>
-    </w:p>
-    <w:p>
-      <w:pPr>
-        <w:pStyle w:val="ListParagraph"/>
-        <w:ind w:left="2520"/>
-        <w:rPr>
-          <w:b/>
-        </w:rPr>
-      </w:pPr>
-      <w:r>
-        <w:rPr>
-          <w:b/>
-          <w:noProof/>
-        </w:rPr>
         <w:drawing>
-          <wp:inline distT="0" distB="0" distL="0" distR="0" wp14:anchorId="26955089" wp14:editId="493F6578">
-            <wp:extent cx="2962275" cy="2535024"/>
-            <wp:effectExtent l="0" t="0" r="0" b="0"/>
-            <wp:docPr id="2" name="Picture 2" descr="This is a screenshot of the Web Toolkit Preferences window with an add button to the right of the table." title="Preferences Window of Google Web Toolkit"/>
+          <wp:inline distT="0" distB="0" distL="0" distR="0" wp14:anchorId="6987E200" wp14:editId="3648CE41">
+            <wp:extent cx="5580952" cy="1847619"/>
+            <wp:effectExtent l="0" t="0" r="1270" b="635"/>
+            <wp:docPr id="12" name="Picture 12" descr="&lt;http use-expressions=&quot;true&quot;&gt;&#10;&lt;intercept-url pattern=&quot;/Mat.html&quot; access=&quot;isAuthenticated()&quot; /&gt;&#10;&lt;intercept-url pattern=&quot;/mat/**&quot; access=&quot;isAuthenticated()&quot; /&gt;&#10;&lt;form-login default-target-url=&quot;/Mat.html?gwt.codesvr=127.0.0.1:9997&quot; login-page=&quot;/Login.html?gwt.codesvr=127.0.0.1:9997&quot;/&gt;&#10;  &lt;logout /&gt;&#10;  &lt;session-management invalid-session-url=&quot;/Login.html&quot;&gt;&#10;   &lt;concurrency-control max-sessions=&quot;1&quot; error-if-maximum-exceeded=&quot;true&quot; /&gt;&#10;  &lt;/session-management&gt;&#10; &lt;/http&gt;&#10;"/>
             <wp:cNvGraphicFramePr>
               <a:graphicFrameLocks xmlns:a="http://schemas.openxmlformats.org/drawingml/2006/main" noChangeAspect="1"/>
             </wp:cNvGraphicFramePr>
@@ -466,17 +860,11 @@
               <a:graphicData uri="http://schemas.openxmlformats.org/drawingml/2006/picture">
                 <pic:pic xmlns:pic="http://schemas.openxmlformats.org/drawingml/2006/picture">
                   <pic:nvPicPr>
-                    <pic:cNvPr id="2" name="Capture.PNG"/>
+                    <pic:cNvPr id="1" name=""/>
                     <pic:cNvPicPr/>
                   </pic:nvPicPr>
                   <pic:blipFill>
-                    <a:blip r:embed="rId10" cstate="print">
-                      <a:extLst>
-                        <a:ext uri="{28A0092B-C50C-407E-A947-70E740481C1C}">
-                          <a14:useLocalDpi xmlns:a14="http://schemas.microsoft.com/office/drawing/2010/main" val="0"/>
-                        </a:ext>
-                      </a:extLst>
-                    </a:blip>
+                    <a:blip r:embed="rId9"/>
                     <a:stretch>
                       <a:fillRect/>
                     </a:stretch>
@@ -484,7 +872,7 @@
                   <pic:spPr>
                     <a:xfrm>
                       <a:off x="0" y="0"/>
-                      <a:ext cx="2993786" cy="2561990"/>
+                      <a:ext cx="5580952" cy="1847619"/>
                     </a:xfrm>
                     <a:prstGeom prst="rect">
                       <a:avLst/>
@@ -502,47 +890,87 @@
         <w:pStyle w:val="ListParagraph"/>
         <w:numPr>
           <w:ilvl w:val="0"/>
-          <w:numId w:val="24"/>
+          <w:numId w:val="19"/>
         </w:numPr>
-        <w:ind w:left="1800"/>
-      </w:pPr>
-      <w:bookmarkStart w:id="0" w:name="_Hlk486323384"/>
-      <w:r>
-        <w:t xml:space="preserve">Click the add button then click browse, navigate to where you saved the gwt-2.6.0 folder, select the gwt-2.6.0 folder, and press the OK Button. </w:t>
-      </w:r>
-    </w:p>
-    <w:bookmarkEnd w:id="0"/>
+        <w:ind w:left="1080"/>
+      </w:pPr>
+      <w:r>
+        <w:t>Mat/war/WEB-INF/applicationContext-mail.xml</w:t>
+      </w:r>
+    </w:p>
     <w:p>
       <w:pPr>
         <w:pStyle w:val="ListParagraph"/>
         <w:numPr>
           <w:ilvl w:val="0"/>
-          <w:numId w:val="24"/>
+          <w:numId w:val="22"/>
         </w:numPr>
         <w:ind w:left="1800"/>
       </w:pPr>
       <w:r>
-        <w:t>If adding</w:t>
-      </w:r>
-      <w:r>
-        <w:t xml:space="preserve"> the SDK </w:t>
-      </w:r>
-      <w:r>
-        <w:t xml:space="preserve">was successful, you should now see the SDK show up in the list. If it’s in the list, press the OK button. </w:t>
-      </w:r>
-    </w:p>
-    <w:p>
-      <w:pPr>
-        <w:pStyle w:val="Heading1"/>
-      </w:pPr>
-      <w:r>
-        <w:t>3.</w:t>
-      </w:r>
-      <w:r>
-        <w:t xml:space="preserve"> </w:t>
-      </w:r>
-      <w:r>
-        <w:t>Configure Java (JDK)</w:t>
+        <w:t xml:space="preserve">Make the </w:t>
+      </w:r>
+      <w:r>
+        <w:rPr>
+          <w:b/>
+        </w:rPr>
+        <w:t>host value property name (bolded)</w:t>
+      </w:r>
+      <w:r>
+        <w:t xml:space="preserve"> changes in the box below to the ‘</w:t>
+      </w:r>
+      <w:proofErr w:type="spellStart"/>
+      <w:r>
+        <w:t>mailSender</w:t>
+      </w:r>
+      <w:proofErr w:type="spellEnd"/>
+      <w:r>
+        <w:t>’ bean to point to the proper mail server.</w:t>
+      </w:r>
+    </w:p>
+    <w:p>
+      <w:pPr>
+        <w:jc w:val="center"/>
+      </w:pPr>
+      <w:r>
+        <w:rPr>
+          <w:noProof/>
+        </w:rPr>
+        <w:drawing>
+          <wp:inline distT="0" distB="0" distL="0" distR="0" wp14:anchorId="2F06BAD4" wp14:editId="6E38BAC8">
+            <wp:extent cx="5561905" cy="647619"/>
+            <wp:effectExtent l="0" t="0" r="1270" b="635"/>
+            <wp:docPr id="11" name="Picture 11" descr="&lt;bean id=&quot;mailSender&quot; class=&quot;org.springframework.mail.javamail.JavaMailSenderImpl&quot;&gt;&#10; &lt;property name=&quot;host&quot; value=&quot;mail.some-server.org&quot;/&gt;&#10; &lt;/bean&gt;&#10;"/>
+            <wp:cNvGraphicFramePr>
+              <a:graphicFrameLocks xmlns:a="http://schemas.openxmlformats.org/drawingml/2006/main" noChangeAspect="1"/>
+            </wp:cNvGraphicFramePr>
+            <a:graphic xmlns:a="http://schemas.openxmlformats.org/drawingml/2006/main">
+              <a:graphicData uri="http://schemas.openxmlformats.org/drawingml/2006/picture">
+                <pic:pic xmlns:pic="http://schemas.openxmlformats.org/drawingml/2006/picture">
+                  <pic:nvPicPr>
+                    <pic:cNvPr id="1" name=""/>
+                    <pic:cNvPicPr/>
+                  </pic:nvPicPr>
+                  <pic:blipFill>
+                    <a:blip r:embed="rId10"/>
+                    <a:stretch>
+                      <a:fillRect/>
+                    </a:stretch>
+                  </pic:blipFill>
+                  <pic:spPr>
+                    <a:xfrm>
+                      <a:off x="0" y="0"/>
+                      <a:ext cx="5561905" cy="647619"/>
+                    </a:xfrm>
+                    <a:prstGeom prst="rect">
+                      <a:avLst/>
+                    </a:prstGeom>
+                  </pic:spPr>
+                </pic:pic>
+              </a:graphicData>
+            </a:graphic>
+          </wp:inline>
+        </w:drawing>
       </w:r>
     </w:p>
     <w:p>
@@ -550,194 +978,44 @@
         <w:pStyle w:val="ListParagraph"/>
         <w:numPr>
           <w:ilvl w:val="0"/>
-          <w:numId w:val="13"/>
+          <w:numId w:val="22"/>
         </w:numPr>
-      </w:pPr>
-      <w:r>
-        <w:t xml:space="preserve">The application has not been tested with version above Java 1.8; please ensure this version is in the environment. </w:t>
-      </w:r>
-    </w:p>
-    <w:p>
-      <w:pPr>
-        <w:pStyle w:val="ListParagraph"/>
-        <w:numPr>
-          <w:ilvl w:val="0"/>
-          <w:numId w:val="13"/>
-        </w:numPr>
-      </w:pPr>
-      <w:r>
-        <w:t>Verify that JAVA_HOME and PATH system variables are pointing to the proper folder(s).</w:t>
-      </w:r>
-    </w:p>
-    <w:p>
-      <w:pPr>
-        <w:pStyle w:val="ListParagraph"/>
-        <w:numPr>
-          <w:ilvl w:val="0"/>
-          <w:numId w:val="13"/>
-        </w:numPr>
-      </w:pPr>
-      <w:r>
-        <w:t xml:space="preserve">For example, in a Windows environment, the JAVA_HOME (Environment Variables under Advanced System Settings (should point to the Java SDK 1.8.x folder and APTH should point to the Java 1.8.x/bin. </w:t>
-      </w:r>
-    </w:p>
-    <w:p>
-      <w:pPr>
-        <w:pStyle w:val="Heading1"/>
-      </w:pPr>
-      <w:r>
-        <w:t>4.</w:t>
-      </w:r>
-      <w:r>
-        <w:t xml:space="preserve"> </w:t>
-      </w:r>
-      <w:r>
-        <w:t>MAT Code Base Import</w:t>
-      </w:r>
-    </w:p>
-    <w:p>
-      <w:pPr>
-        <w:pStyle w:val="ListParagraph"/>
-        <w:numPr>
-          <w:ilvl w:val="0"/>
-          <w:numId w:val="14"/>
-        </w:numPr>
-        <w:ind w:left="1080"/>
-      </w:pPr>
-      <w:r>
-        <w:t xml:space="preserve">From the MAT GitHub source code link, extract the code base into the Eclipse workspace folder in the MAT Environment. </w:t>
-      </w:r>
-    </w:p>
-    <w:p>
-      <w:pPr>
-        <w:pStyle w:val="ListParagraph"/>
-        <w:numPr>
-          <w:ilvl w:val="0"/>
-          <w:numId w:val="14"/>
-        </w:numPr>
-        <w:spacing w:before="120" w:after="0" w:line="240" w:lineRule="auto"/>
-        <w:ind w:left="1080"/>
-      </w:pPr>
-      <w:r>
-        <w:t xml:space="preserve">Import the code base into an Eclipse project: </w:t>
-      </w:r>
-    </w:p>
-    <w:p>
-      <w:pPr>
-        <w:spacing w:after="0" w:line="240" w:lineRule="auto"/>
-        <w:ind w:left="1080"/>
+        <w:ind w:left="1800"/>
+      </w:pPr>
+      <w:r>
+        <w:t xml:space="preserve"> Make the </w:t>
+      </w:r>
+      <w:r>
         <w:rPr>
           <w:b/>
         </w:rPr>
-      </w:pPr>
-      <w:r>
-        <w:rPr>
-          <w:b/>
-        </w:rPr>
-        <w:t xml:space="preserve">[File] -&gt; [Import] -&gt; [General] -&gt; [Existing Project into Workspace] -&gt; </w:t>
-      </w:r>
-    </w:p>
-    <w:p>
-      <w:pPr>
-        <w:spacing w:after="120" w:line="240" w:lineRule="auto"/>
-        <w:ind w:left="1080"/>
-        <w:rPr>
-          <w:b/>
-        </w:rPr>
-      </w:pPr>
-      <w:r>
-        <w:t xml:space="preserve">Browse to and Select &lt;&lt; workspace &gt;&gt; -&gt; </w:t>
-      </w:r>
-      <w:r>
-        <w:rPr>
-          <w:b/>
-        </w:rPr>
-        <w:t>[Finish]</w:t>
-      </w:r>
-    </w:p>
-    <w:p>
-      <w:pPr>
-        <w:pStyle w:val="Heading1"/>
-      </w:pPr>
-      <w:r>
-        <w:t>5.</w:t>
-      </w:r>
-      <w:r>
-        <w:t xml:space="preserve"> </w:t>
-      </w:r>
-      <w:r>
-        <w:t>Compile the MAT Code</w:t>
-      </w:r>
-      <w:bookmarkStart w:id="1" w:name="_GoBack"/>
-      <w:bookmarkEnd w:id="1"/>
-    </w:p>
-    <w:p>
-      <w:pPr>
-        <w:pStyle w:val="ListParagraph"/>
-        <w:numPr>
-          <w:ilvl w:val="0"/>
-          <w:numId w:val="15"/>
-        </w:numPr>
-        <w:ind w:left="1080"/>
-      </w:pPr>
-      <w:r>
-        <w:t xml:space="preserve">In Eclipse, select Google Services and Development Tools (Google Icon Button) </w:t>
-      </w:r>
-      <w:r>
-        <w:rPr>
-          <w:b/>
-        </w:rPr>
-        <w:t xml:space="preserve">-&gt; [GWT Compile Project]. </w:t>
-      </w:r>
-    </w:p>
-    <w:p>
-      <w:pPr>
-        <w:pStyle w:val="Caption"/>
-        <w:keepNext/>
+        <w:t xml:space="preserve">from value property name (bolded) </w:t>
+      </w:r>
+      <w:r>
+        <w:t>changes in the box below to the ‘</w:t>
+      </w:r>
+      <w:proofErr w:type="spellStart"/>
+      <w:r>
+        <w:t>templateMessage</w:t>
+      </w:r>
+      <w:proofErr w:type="spellEnd"/>
+      <w:r>
+        <w:t xml:space="preserve">’ bean to set the correct ‘From’ email address. </w:t>
+      </w:r>
+    </w:p>
+    <w:p>
+      <w:pPr>
         <w:jc w:val="center"/>
       </w:pPr>
       <w:r>
-        <w:t xml:space="preserve">Figure </w:t>
-      </w:r>
-      <w:r>
-        <w:fldChar w:fldCharType="begin"/>
-      </w:r>
-      <w:r>
-        <w:instrText xml:space="preserve"> SEQ Figure \* ARABIC </w:instrText>
-      </w:r>
-      <w:r>
-        <w:fldChar w:fldCharType="separate"/>
-      </w:r>
-      <w:r>
         <w:rPr>
           <w:noProof/>
         </w:rPr>
-        <w:t>3</w:t>
-      </w:r>
-      <w:r>
-        <w:rPr>
-          <w:noProof/>
-        </w:rPr>
-        <w:fldChar w:fldCharType="end"/>
-      </w:r>
-      <w:r>
-        <w:t>: Eclipse Toolbar showing Compile Project Icon</w:t>
-      </w:r>
-    </w:p>
-    <w:p>
-      <w:pPr>
-        <w:pStyle w:val="ListParagraph"/>
-        <w:ind w:left="360"/>
-      </w:pPr>
-      <w:r>
-        <w:rPr>
-          <w:noProof/>
-        </w:rPr>
         <w:drawing>
-          <wp:inline distT="0" distB="0" distL="0" distR="0" wp14:anchorId="211C1BC1" wp14:editId="53D2BDCD">
-            <wp:extent cx="5943600" cy="625475"/>
-            <wp:effectExtent l="0" t="0" r="0" b="3175"/>
-            <wp:docPr id="1" name="Picture 1" descr="This is a screenshot showing the Eclipse toolbar with a red circle around the Complie Project Icon. This icon is a lower case cursive g inside a blue circle and is located 5th from the left-hand side." title="Eclipse Toolbar Showing Compile Project Icon"/>
+          <wp:inline distT="0" distB="0" distL="0" distR="0" wp14:anchorId="5BF7B717" wp14:editId="440C999B">
+            <wp:extent cx="5542857" cy="666667"/>
+            <wp:effectExtent l="0" t="0" r="1270" b="635"/>
+            <wp:docPr id="9" name="Picture 9" descr="&lt;bean id=&quot;templateMessage&quot; class=&quot;org.springframework.mail.SimpleMailMessage&quot;&gt;&#10;  &lt;property name=&quot;from&quot; value=&quot;someaddr@someaddr.org&quot;/&gt;&#10; &lt;/bean&gt;&#10;"/>
             <wp:cNvGraphicFramePr>
               <a:graphicFrameLocks xmlns:a="http://schemas.openxmlformats.org/drawingml/2006/main" noChangeAspect="1"/>
             </wp:cNvGraphicFramePr>
@@ -757,590 +1035,6 @@
                   <pic:spPr>
                     <a:xfrm>
                       <a:off x="0" y="0"/>
-                      <a:ext cx="5943600" cy="625475"/>
-                    </a:xfrm>
-                    <a:prstGeom prst="rect">
-                      <a:avLst/>
-                    </a:prstGeom>
-                  </pic:spPr>
-                </pic:pic>
-              </a:graphicData>
-            </a:graphic>
-          </wp:inline>
-        </w:drawing>
-      </w:r>
-    </w:p>
-    <w:p>
-      <w:pPr>
-        <w:pStyle w:val="ListParagraph"/>
-        <w:numPr>
-          <w:ilvl w:val="0"/>
-          <w:numId w:val="15"/>
-        </w:numPr>
-        <w:ind w:left="1080"/>
-      </w:pPr>
-      <w:r>
-        <w:lastRenderedPageBreak/>
-        <w:t xml:space="preserve">In the GWT Compile Wizard: </w:t>
-      </w:r>
-    </w:p>
-    <w:p>
-      <w:pPr>
-        <w:pStyle w:val="ListParagraph"/>
-        <w:numPr>
-          <w:ilvl w:val="0"/>
-          <w:numId w:val="16"/>
-        </w:numPr>
-        <w:ind w:left="1800"/>
-      </w:pPr>
-      <w:r>
-        <w:t>Browse to find the MAT project.</w:t>
-      </w:r>
-    </w:p>
-    <w:p>
-      <w:pPr>
-        <w:pStyle w:val="ListParagraph"/>
-        <w:numPr>
-          <w:ilvl w:val="0"/>
-          <w:numId w:val="16"/>
-        </w:numPr>
-        <w:ind w:left="1800"/>
-      </w:pPr>
-      <w:r>
-        <w:t>Set the Log level to Debug</w:t>
-      </w:r>
-    </w:p>
-    <w:p>
-      <w:pPr>
-        <w:pStyle w:val="ListParagraph"/>
-        <w:numPr>
-          <w:ilvl w:val="0"/>
-          <w:numId w:val="16"/>
-        </w:numPr>
-        <w:ind w:left="1800"/>
-      </w:pPr>
-      <w:r>
-        <w:t>Add the Login and MAT Entry Point Modules.</w:t>
-      </w:r>
-    </w:p>
-    <w:p>
-      <w:pPr>
-        <w:pStyle w:val="Heading1"/>
-      </w:pPr>
-      <w:r>
-        <w:t xml:space="preserve">6. </w:t>
-      </w:r>
-      <w:r>
-        <w:t>Create MAT Database</w:t>
-      </w:r>
-    </w:p>
-    <w:p>
-      <w:pPr>
-        <w:pStyle w:val="ListParagraph"/>
-        <w:numPr>
-          <w:ilvl w:val="0"/>
-          <w:numId w:val="17"/>
-        </w:numPr>
-        <w:ind w:left="1080"/>
-      </w:pPr>
-      <w:r>
-        <w:t xml:space="preserve">Install MySQL (MAT currently uses MySQL Community Version 6.x) available from MySQL.com: </w:t>
-      </w:r>
-      <w:r>
-        <w:t>https://dev.mysql.com/downloads/installer/</w:t>
-      </w:r>
-    </w:p>
-    <w:p>
-      <w:pPr>
-        <w:pStyle w:val="ListParagraph"/>
-        <w:numPr>
-          <w:ilvl w:val="0"/>
-          <w:numId w:val="17"/>
-        </w:numPr>
-        <w:ind w:left="1080"/>
-      </w:pPr>
-      <w:r>
-        <w:t xml:space="preserve">Run the MySQL community server installer for your operating system and the MySQL workbench (which comes with the download). </w:t>
-      </w:r>
-    </w:p>
-    <w:p>
-      <w:pPr>
-        <w:pStyle w:val="ListParagraph"/>
-        <w:numPr>
-          <w:ilvl w:val="0"/>
-          <w:numId w:val="17"/>
-        </w:numPr>
-        <w:spacing w:after="0"/>
-        <w:ind w:left="1080"/>
-      </w:pPr>
-      <w:r>
-        <w:t xml:space="preserve">Create a new MySQL Connection to localhost. </w:t>
-      </w:r>
-    </w:p>
-    <w:p>
-      <w:pPr>
-        <w:spacing w:after="0"/>
-        <w:ind w:left="1080"/>
-      </w:pPr>
-      <w:r>
-        <w:rPr>
-          <w:b/>
-        </w:rPr>
-        <w:t>Note</w:t>
-      </w:r>
-      <w:r>
-        <w:t xml:space="preserve">: Make sure to keep track of the username and password you used as you will need this later. </w:t>
-      </w:r>
-    </w:p>
-    <w:p>
-      <w:pPr>
-        <w:pStyle w:val="ListParagraph"/>
-        <w:numPr>
-          <w:ilvl w:val="0"/>
-          <w:numId w:val="17"/>
-        </w:numPr>
-        <w:ind w:left="1080"/>
-      </w:pPr>
-      <w:r>
-        <w:t xml:space="preserve">From the MAT Code base, find the mat_schema.sql file and then execute the script in the database that was just created. </w:t>
-      </w:r>
-    </w:p>
-    <w:p>
-      <w:pPr>
-        <w:pStyle w:val="Heading1"/>
-      </w:pPr>
-      <w:r>
-        <w:t xml:space="preserve">7. </w:t>
-      </w:r>
-      <w:r>
-        <w:t>For App Server Use (Optional)</w:t>
-      </w:r>
-    </w:p>
-    <w:p>
-      <w:pPr>
-        <w:pStyle w:val="ListParagraph"/>
-      </w:pPr>
-      <w:r>
-        <w:rPr>
-          <w:b/>
-        </w:rPr>
-        <w:t xml:space="preserve">Note: </w:t>
-      </w:r>
-      <w:r>
-        <w:t>If MAT is to be run on an application server, the developer will need to run the build to create a .war file.</w:t>
-      </w:r>
-    </w:p>
-    <w:p>
-      <w:pPr>
-        <w:pStyle w:val="ListParagraph"/>
-        <w:numPr>
-          <w:ilvl w:val="0"/>
-          <w:numId w:val="18"/>
-        </w:numPr>
-        <w:tabs>
-          <w:tab w:val="left" w:pos="5220"/>
-        </w:tabs>
-        <w:ind w:left="1080"/>
-      </w:pPr>
-      <w:r>
-        <w:t xml:space="preserve">In the Eclipse project explorer, navigate to ‘build.xml’. </w:t>
-      </w:r>
-    </w:p>
-    <w:p>
-      <w:pPr>
-        <w:pStyle w:val="ListParagraph"/>
-        <w:numPr>
-          <w:ilvl w:val="0"/>
-          <w:numId w:val="18"/>
-        </w:numPr>
-        <w:tabs>
-          <w:tab w:val="left" w:pos="5220"/>
-        </w:tabs>
-        <w:ind w:left="1080"/>
-      </w:pPr>
-      <w:r>
-        <w:t xml:space="preserve">Right-Click and </w:t>
-      </w:r>
-      <w:r>
-        <w:rPr>
-          <w:b/>
-        </w:rPr>
-        <w:t xml:space="preserve">[Run As] -&gt; [Ant Build]. </w:t>
-      </w:r>
-    </w:p>
-    <w:p>
-      <w:pPr>
-        <w:pStyle w:val="ListParagraph"/>
-        <w:numPr>
-          <w:ilvl w:val="0"/>
-          <w:numId w:val="18"/>
-        </w:numPr>
-        <w:tabs>
-          <w:tab w:val="left" w:pos="5220"/>
-        </w:tabs>
-        <w:ind w:left="1080"/>
-      </w:pPr>
-      <w:r>
-        <w:t>After the build has run, the file is placed into an artifacts folder under MAT as follows: mat/work/artifacts/MeasureAuthoringTool.war</w:t>
-      </w:r>
-    </w:p>
-    <w:p>
-      <w:pPr>
-        <w:pStyle w:val="Heading1"/>
-      </w:pPr>
-      <w:r>
-        <w:t xml:space="preserve">8. </w:t>
-      </w:r>
-      <w:r>
-        <w:t>Configure MAT files for Local Development Environment</w:t>
-      </w:r>
-    </w:p>
-    <w:p>
-      <w:pPr>
-        <w:pStyle w:val="ListParagraph"/>
-      </w:pPr>
-      <w:r>
-        <w:rPr>
-          <w:b/>
-        </w:rPr>
-        <w:t xml:space="preserve">Note: </w:t>
-      </w:r>
-      <w:r>
-        <w:t xml:space="preserve">Changes will need to be made to some of the files in the code base to allow the MAT to connect to local MySQL Database. </w:t>
-      </w:r>
-    </w:p>
-    <w:p>
-      <w:pPr>
-        <w:pStyle w:val="ListParagraph"/>
-        <w:numPr>
-          <w:ilvl w:val="0"/>
-          <w:numId w:val="19"/>
-        </w:numPr>
-        <w:ind w:left="1080"/>
-      </w:pPr>
-      <w:r>
-        <w:t xml:space="preserve">Comment out the &lt;cookie-config&gt; tag at the bottom of the web.xml file. </w:t>
-      </w:r>
-    </w:p>
-    <w:p>
-      <w:pPr>
-        <w:pStyle w:val="ListParagraph"/>
-        <w:numPr>
-          <w:ilvl w:val="0"/>
-          <w:numId w:val="19"/>
-        </w:numPr>
-        <w:ind w:left="1080"/>
-      </w:pPr>
-      <w:r>
-        <w:t>mat/war/WEB-INF/mat-persistence.xml</w:t>
-      </w:r>
-    </w:p>
-    <w:p>
-      <w:pPr>
-        <w:pStyle w:val="ListParagraph"/>
-        <w:numPr>
-          <w:ilvl w:val="0"/>
-          <w:numId w:val="20"/>
-        </w:numPr>
-        <w:ind w:left="1800"/>
-      </w:pPr>
-      <w:r>
-        <w:t>In this file, set the ‘dataSource’ bean to provide login credential to the local MySQL database. The box below is an example of the mat-persistence.xml file. The username and password values indicated with ‘</w:t>
-      </w:r>
-      <w:r>
-        <w:rPr>
-          <w:b/>
-        </w:rPr>
-        <w:t>username’</w:t>
-      </w:r>
-      <w:r>
-        <w:rPr>
-          <w:b/>
-        </w:rPr>
-        <w:t xml:space="preserve"> and </w:t>
-      </w:r>
-      <w:r>
-        <w:rPr>
-          <w:b/>
-        </w:rPr>
-        <w:t>‘password’</w:t>
-      </w:r>
-      <w:r>
-        <w:rPr>
-          <w:b/>
-        </w:rPr>
-        <w:t xml:space="preserve"> (bolded) </w:t>
-      </w:r>
-      <w:r>
-        <w:t xml:space="preserve">need to be changed to the “username” and “password” you used in the previous step to set up your local database. </w:t>
-      </w:r>
-    </w:p>
-    <w:p>
-      <w:pPr>
-        <w:jc w:val="center"/>
-      </w:pPr>
-      <w:r>
-        <w:rPr>
-          <w:noProof/>
-        </w:rPr>
-        <w:drawing>
-          <wp:inline distT="0" distB="0" distL="0" distR="0" wp14:anchorId="40A4E3A4" wp14:editId="4F488231">
-            <wp:extent cx="5866667" cy="1514286"/>
-            <wp:effectExtent l="0" t="0" r="1270" b="0"/>
-            <wp:docPr id="13" name="Picture 13" descr="&lt;bean id=&quot;dataSource&quot; class=&quot;org.apache.commons.dbcp.BasicDataSource&quot; destroy-method=&quot;close&quot;&gt;&#10;  &lt;property name=&quot;driverClassName&quot; value=&quot;com.mysql.jdbc.Driver&quot;/&gt;&#10;  &lt;property name=&quot;url&quot; value=&quot;jdbc:mysql://localhost:3306/MAT_APP_BLANK&quot;&gt;&lt;/property&gt;&#10;  &lt;property name=&quot;username&quot; value=&quot;username&quot;&gt;&lt;/property&gt;&#10;  &lt;property name=&quot;password&quot; value=&quot;password&quot;&gt;&lt;/property&gt;&#10;&lt;/bean&gt;&#10;"/>
-            <wp:cNvGraphicFramePr>
-              <a:graphicFrameLocks xmlns:a="http://schemas.openxmlformats.org/drawingml/2006/main" noChangeAspect="1"/>
-            </wp:cNvGraphicFramePr>
-            <a:graphic xmlns:a="http://schemas.openxmlformats.org/drawingml/2006/main">
-              <a:graphicData uri="http://schemas.openxmlformats.org/drawingml/2006/picture">
-                <pic:pic xmlns:pic="http://schemas.openxmlformats.org/drawingml/2006/picture">
-                  <pic:nvPicPr>
-                    <pic:cNvPr id="1" name=""/>
-                    <pic:cNvPicPr/>
-                  </pic:nvPicPr>
-                  <pic:blipFill>
-                    <a:blip r:embed="rId12"/>
-                    <a:stretch>
-                      <a:fillRect/>
-                    </a:stretch>
-                  </pic:blipFill>
-                  <pic:spPr>
-                    <a:xfrm>
-                      <a:off x="0" y="0"/>
-                      <a:ext cx="5866667" cy="1514286"/>
-                    </a:xfrm>
-                    <a:prstGeom prst="rect">
-                      <a:avLst/>
-                    </a:prstGeom>
-                  </pic:spPr>
-                </pic:pic>
-              </a:graphicData>
-            </a:graphic>
-          </wp:inline>
-        </w:drawing>
-      </w:r>
-    </w:p>
-    <w:p>
-      <w:pPr>
-        <w:pStyle w:val="ListParagraph"/>
-        <w:ind w:left="1440"/>
-      </w:pPr>
-    </w:p>
-    <w:p>
-      <w:pPr>
-        <w:pStyle w:val="ListParagraph"/>
-        <w:numPr>
-          <w:ilvl w:val="0"/>
-          <w:numId w:val="19"/>
-        </w:numPr>
-        <w:ind w:left="990"/>
-      </w:pPr>
-      <w:r>
-        <w:t>mat/war/WEB-INF/applicationContext-security.xml</w:t>
-      </w:r>
-    </w:p>
-    <w:p>
-      <w:pPr>
-        <w:pStyle w:val="ListParagraph"/>
-        <w:numPr>
-          <w:ilvl w:val="0"/>
-          <w:numId w:val="21"/>
-        </w:numPr>
-        <w:ind w:left="1800"/>
-      </w:pPr>
-      <w:r>
-        <w:lastRenderedPageBreak/>
-        <w:t xml:space="preserve">Make the </w:t>
-      </w:r>
-      <w:r>
-        <w:rPr>
-          <w:b/>
-        </w:rPr>
-        <w:t xml:space="preserve">default target url (bolded) </w:t>
-      </w:r>
-      <w:r>
-        <w:t>changes in the box below in the applicationContext-security.xml file.</w:t>
-      </w:r>
-    </w:p>
-    <w:p>
-      <w:pPr>
-        <w:jc w:val="center"/>
-      </w:pPr>
-      <w:r>
-        <w:rPr>
-          <w:noProof/>
-        </w:rPr>
-        <w:drawing>
-          <wp:inline distT="0" distB="0" distL="0" distR="0" wp14:anchorId="6987E200" wp14:editId="3648CE41">
-            <wp:extent cx="5580952" cy="1847619"/>
-            <wp:effectExtent l="0" t="0" r="1270" b="635"/>
-            <wp:docPr id="12" name="Picture 12" descr="&lt;http use-expressions=&quot;true&quot;&gt;&#10;&lt;intercept-url pattern=&quot;/Mat.html&quot; access=&quot;isAuthenticated()&quot; /&gt;&#10;&lt;intercept-url pattern=&quot;/mat/**&quot; access=&quot;isAuthenticated()&quot; /&gt;&#10;&lt;form-login default-target-url=&quot;/Mat.html?gwt.codesvr=127.0.0.1:9997&quot; login-page=&quot;/Login.html?gwt.codesvr=127.0.0.1:9997&quot;/&gt;&#10;  &lt;logout /&gt;&#10;  &lt;session-management invalid-session-url=&quot;/Login.html&quot;&gt;&#10;   &lt;concurrency-control max-sessions=&quot;1&quot; error-if-maximum-exceeded=&quot;true&quot; /&gt;&#10;  &lt;/session-management&gt;&#10; &lt;/http&gt;&#10;"/>
-            <wp:cNvGraphicFramePr>
-              <a:graphicFrameLocks xmlns:a="http://schemas.openxmlformats.org/drawingml/2006/main" noChangeAspect="1"/>
-            </wp:cNvGraphicFramePr>
-            <a:graphic xmlns:a="http://schemas.openxmlformats.org/drawingml/2006/main">
-              <a:graphicData uri="http://schemas.openxmlformats.org/drawingml/2006/picture">
-                <pic:pic xmlns:pic="http://schemas.openxmlformats.org/drawingml/2006/picture">
-                  <pic:nvPicPr>
-                    <pic:cNvPr id="1" name=""/>
-                    <pic:cNvPicPr/>
-                  </pic:nvPicPr>
-                  <pic:blipFill>
-                    <a:blip r:embed="rId13"/>
-                    <a:stretch>
-                      <a:fillRect/>
-                    </a:stretch>
-                  </pic:blipFill>
-                  <pic:spPr>
-                    <a:xfrm>
-                      <a:off x="0" y="0"/>
-                      <a:ext cx="5580952" cy="1847619"/>
-                    </a:xfrm>
-                    <a:prstGeom prst="rect">
-                      <a:avLst/>
-                    </a:prstGeom>
-                  </pic:spPr>
-                </pic:pic>
-              </a:graphicData>
-            </a:graphic>
-          </wp:inline>
-        </w:drawing>
-      </w:r>
-    </w:p>
-    <w:p>
-      <w:pPr>
-        <w:pStyle w:val="ListParagraph"/>
-        <w:numPr>
-          <w:ilvl w:val="0"/>
-          <w:numId w:val="19"/>
-        </w:numPr>
-        <w:ind w:left="1080"/>
-      </w:pPr>
-      <w:r>
-        <w:t>Mat/war/WEB-INF/applicationContext-mail.xml</w:t>
-      </w:r>
-    </w:p>
-    <w:p>
-      <w:pPr>
-        <w:pStyle w:val="ListParagraph"/>
-        <w:numPr>
-          <w:ilvl w:val="0"/>
-          <w:numId w:val="22"/>
-        </w:numPr>
-        <w:ind w:left="1800"/>
-      </w:pPr>
-      <w:r>
-        <w:t xml:space="preserve">Make the </w:t>
-      </w:r>
-      <w:r>
-        <w:rPr>
-          <w:b/>
-        </w:rPr>
-        <w:t>host value property name (bolded)</w:t>
-      </w:r>
-      <w:r>
-        <w:t xml:space="preserve"> changes in the box below to the ‘mailSender’ bean to point to the proper mail server.</w:t>
-      </w:r>
-    </w:p>
-    <w:p>
-      <w:pPr>
-        <w:jc w:val="center"/>
-      </w:pPr>
-      <w:r>
-        <w:rPr>
-          <w:noProof/>
-        </w:rPr>
-        <w:drawing>
-          <wp:inline distT="0" distB="0" distL="0" distR="0" wp14:anchorId="2F06BAD4" wp14:editId="6E38BAC8">
-            <wp:extent cx="5561905" cy="647619"/>
-            <wp:effectExtent l="0" t="0" r="1270" b="635"/>
-            <wp:docPr id="11" name="Picture 11" descr="&lt;bean id=&quot;mailSender&quot; class=&quot;org.springframework.mail.javamail.JavaMailSenderImpl&quot;&gt;&#10; &lt;property name=&quot;host&quot; value=&quot;mail.some-server.org&quot;/&gt;&#10; &lt;/bean&gt;&#10;"/>
-            <wp:cNvGraphicFramePr>
-              <a:graphicFrameLocks xmlns:a="http://schemas.openxmlformats.org/drawingml/2006/main" noChangeAspect="1"/>
-            </wp:cNvGraphicFramePr>
-            <a:graphic xmlns:a="http://schemas.openxmlformats.org/drawingml/2006/main">
-              <a:graphicData uri="http://schemas.openxmlformats.org/drawingml/2006/picture">
-                <pic:pic xmlns:pic="http://schemas.openxmlformats.org/drawingml/2006/picture">
-                  <pic:nvPicPr>
-                    <pic:cNvPr id="1" name=""/>
-                    <pic:cNvPicPr/>
-                  </pic:nvPicPr>
-                  <pic:blipFill>
-                    <a:blip r:embed="rId14"/>
-                    <a:stretch>
-                      <a:fillRect/>
-                    </a:stretch>
-                  </pic:blipFill>
-                  <pic:spPr>
-                    <a:xfrm>
-                      <a:off x="0" y="0"/>
-                      <a:ext cx="5561905" cy="647619"/>
-                    </a:xfrm>
-                    <a:prstGeom prst="rect">
-                      <a:avLst/>
-                    </a:prstGeom>
-                  </pic:spPr>
-                </pic:pic>
-              </a:graphicData>
-            </a:graphic>
-          </wp:inline>
-        </w:drawing>
-      </w:r>
-    </w:p>
-    <w:p>
-      <w:pPr>
-        <w:pStyle w:val="ListParagraph"/>
-        <w:numPr>
-          <w:ilvl w:val="0"/>
-          <w:numId w:val="22"/>
-        </w:numPr>
-        <w:ind w:left="1800"/>
-      </w:pPr>
-      <w:r>
-        <w:t xml:space="preserve"> Make the </w:t>
-      </w:r>
-      <w:r>
-        <w:rPr>
-          <w:b/>
-        </w:rPr>
-        <w:t xml:space="preserve">from value property name (bolded) </w:t>
-      </w:r>
-      <w:r>
-        <w:t xml:space="preserve">changes in the box below to the ‘templateMessage’ bean to set the correct ‘From’ email address. </w:t>
-      </w:r>
-    </w:p>
-    <w:p>
-      <w:pPr>
-        <w:jc w:val="center"/>
-      </w:pPr>
-      <w:r>
-        <w:rPr>
-          <w:noProof/>
-        </w:rPr>
-        <w:drawing>
-          <wp:inline distT="0" distB="0" distL="0" distR="0" wp14:anchorId="5BF7B717" wp14:editId="440C999B">
-            <wp:extent cx="5542857" cy="666667"/>
-            <wp:effectExtent l="0" t="0" r="1270" b="635"/>
-            <wp:docPr id="9" name="Picture 9" descr="&lt;bean id=&quot;templateMessage&quot; class=&quot;org.springframework.mail.SimpleMailMessage&quot;&gt;&#10;  &lt;property name=&quot;from&quot; value=&quot;someaddr@someaddr.org&quot;/&gt;&#10; &lt;/bean&gt;&#10;"/>
-            <wp:cNvGraphicFramePr>
-              <a:graphicFrameLocks xmlns:a="http://schemas.openxmlformats.org/drawingml/2006/main" noChangeAspect="1"/>
-            </wp:cNvGraphicFramePr>
-            <a:graphic xmlns:a="http://schemas.openxmlformats.org/drawingml/2006/main">
-              <a:graphicData uri="http://schemas.openxmlformats.org/drawingml/2006/picture">
-                <pic:pic xmlns:pic="http://schemas.openxmlformats.org/drawingml/2006/picture">
-                  <pic:nvPicPr>
-                    <pic:cNvPr id="1" name=""/>
-                    <pic:cNvPicPr/>
-                  </pic:nvPicPr>
-                  <pic:blipFill>
-                    <a:blip r:embed="rId15"/>
-                    <a:stretch>
-                      <a:fillRect/>
-                    </a:stretch>
-                  </pic:blipFill>
-                  <pic:spPr>
-                    <a:xfrm>
-                      <a:off x="0" y="0"/>
                       <a:ext cx="5542857" cy="666667"/>
                     </a:xfrm>
                     <a:prstGeom prst="rect">
@@ -1416,9 +1110,13 @@
         </w:rPr>
         <w:t>“</w:t>
       </w:r>
+      <w:proofErr w:type="spellStart"/>
+      <w:proofErr w:type="gramStart"/>
       <w:r>
         <w:t>com.google.gwt.dev.DevMode</w:t>
       </w:r>
+      <w:proofErr w:type="spellEnd"/>
+      <w:proofErr w:type="gramEnd"/>
       <w:r>
         <w:rPr>
           <w:b/>
@@ -1436,6 +1134,7 @@
         <w:ind w:left="1170" w:hanging="450"/>
       </w:pPr>
       <w:r>
+        <w:lastRenderedPageBreak/>
         <w:t xml:space="preserve">Select </w:t>
       </w:r>
       <w:r>
@@ -1467,29 +1166,10 @@
         <w:jc w:val="center"/>
       </w:pPr>
       <w:r>
-        <w:lastRenderedPageBreak/>
         <w:t xml:space="preserve">Figure </w:t>
       </w:r>
       <w:r>
-        <w:fldChar w:fldCharType="begin"/>
-      </w:r>
-      <w:r>
-        <w:instrText xml:space="preserve"> SEQ Figure \* ARABIC </w:instrText>
-      </w:r>
-      <w:r>
-        <w:fldChar w:fldCharType="separate"/>
-      </w:r>
-      <w:r>
-        <w:rPr>
-          <w:noProof/>
-        </w:rPr>
-        <w:t>4</w:t>
-      </w:r>
-      <w:r>
-        <w:rPr>
-          <w:noProof/>
-        </w:rPr>
-        <w:fldChar w:fldCharType="end"/>
+        <w:t>1</w:t>
       </w:r>
       <w:r>
         <w:t>: Eclipse Run Configuration Window</w:t>
@@ -1520,7 +1200,7 @@
                     <pic:cNvPicPr/>
                   </pic:nvPicPr>
                   <pic:blipFill>
-                    <a:blip r:embed="rId16" cstate="print">
+                    <a:blip r:embed="rId12" cstate="print">
                       <a:extLst>
                         <a:ext uri="{28A0092B-C50C-407E-A947-70E740481C1C}">
                           <a14:useLocalDpi xmlns:a14="http://schemas.microsoft.com/office/drawing/2010/main" val="0"/>
@@ -1611,7 +1291,15 @@
         <w:t>LOGIN_ID</w:t>
       </w:r>
       <w:r>
-        <w:t xml:space="preserve"> column, the value there is your UserID. The password default is </w:t>
+        <w:t xml:space="preserve"> column, the value there is your </w:t>
+      </w:r>
+      <w:proofErr w:type="spellStart"/>
+      <w:r>
+        <w:t>UserID</w:t>
+      </w:r>
+      <w:proofErr w:type="spellEnd"/>
+      <w:r>
+        <w:t xml:space="preserve">. The password default is </w:t>
       </w:r>
       <w:r>
         <w:rPr>
@@ -1636,7 +1324,15 @@
         <w:ind w:left="1080" w:right="-80"/>
       </w:pPr>
       <w:r>
-        <w:t xml:space="preserve">Navigate to the MAT log in page GUI and use the UserID and password from the previous step and log in to MAT. </w:t>
+        <w:t xml:space="preserve">Navigate to the MAT log in page GUI and use the </w:t>
+      </w:r>
+      <w:proofErr w:type="spellStart"/>
+      <w:r>
+        <w:t>UserID</w:t>
+      </w:r>
+      <w:proofErr w:type="spellEnd"/>
+      <w:r>
+        <w:t xml:space="preserve"> and password from the previous step and log in to MAT. </w:t>
       </w:r>
     </w:p>
     <w:p>
@@ -1759,70 +1455,232 @@
     </w:p>
     <w:p>
       <w:pPr>
-        <w:pStyle w:val="Caption"/>
-        <w:keepNext/>
+        <w:spacing w:after="0" w:line="240" w:lineRule="auto"/>
+        <w:ind w:left="720"/>
+        <w:rPr>
+          <w:sz w:val="20"/>
+          <w:szCs w:val="20"/>
+        </w:rPr>
+      </w:pPr>
+    </w:p>
+    <w:p>
+      <w:pPr>
+        <w:spacing w:after="0" w:line="240" w:lineRule="auto"/>
+        <w:ind w:left="720"/>
+        <w:rPr>
+          <w:sz w:val="20"/>
+          <w:szCs w:val="20"/>
+        </w:rPr>
+      </w:pPr>
+    </w:p>
+    <w:p>
+      <w:pPr>
+        <w:spacing w:after="0" w:line="240" w:lineRule="auto"/>
+        <w:ind w:left="720"/>
+        <w:rPr>
+          <w:sz w:val="20"/>
+          <w:szCs w:val="20"/>
+        </w:rPr>
+      </w:pPr>
+    </w:p>
+    <w:p>
+      <w:pPr>
+        <w:spacing w:after="0" w:line="240" w:lineRule="auto"/>
+        <w:ind w:left="720"/>
+        <w:rPr>
+          <w:sz w:val="20"/>
+          <w:szCs w:val="20"/>
+        </w:rPr>
+      </w:pPr>
+    </w:p>
+    <w:p>
+      <w:pPr>
+        <w:spacing w:after="0" w:line="240" w:lineRule="auto"/>
+        <w:ind w:left="720"/>
+        <w:rPr>
+          <w:sz w:val="20"/>
+          <w:szCs w:val="20"/>
+        </w:rPr>
+      </w:pPr>
+    </w:p>
+    <w:p>
+      <w:pPr>
+        <w:spacing w:after="0" w:line="240" w:lineRule="auto"/>
+        <w:ind w:left="720"/>
+        <w:rPr>
+          <w:sz w:val="20"/>
+          <w:szCs w:val="20"/>
+        </w:rPr>
+      </w:pPr>
+      <w:bookmarkStart w:id="0" w:name="_Hlk501013152"/>
+      <w:r>
+        <w:rPr>
+          <w:sz w:val="20"/>
+          <w:szCs w:val="20"/>
+        </w:rPr>
+        <w:lastRenderedPageBreak/>
+        <w:t>-Xmx512m</w:t>
+      </w:r>
+      <w:bookmarkStart w:id="1" w:name="_GoBack"/>
+      <w:bookmarkEnd w:id="1"/>
+    </w:p>
+    <w:p>
+      <w:pPr>
+        <w:spacing w:after="0" w:line="240" w:lineRule="auto"/>
+        <w:ind w:left="720"/>
+        <w:rPr>
+          <w:sz w:val="20"/>
+          <w:szCs w:val="20"/>
+        </w:rPr>
+      </w:pPr>
+      <w:r>
+        <w:rPr>
+          <w:sz w:val="20"/>
+          <w:szCs w:val="20"/>
+        </w:rPr>
+        <w:t>-DVSAC_DRC_URL=https://vsac.nlm.nih.gov/vsac</w:t>
+      </w:r>
+    </w:p>
+    <w:p>
+      <w:pPr>
+        <w:spacing w:after="0" w:line="240" w:lineRule="auto"/>
+        <w:ind w:left="720"/>
+        <w:rPr>
+          <w:sz w:val="20"/>
+          <w:szCs w:val="20"/>
+        </w:rPr>
+      </w:pPr>
+      <w:r>
+        <w:rPr>
+          <w:sz w:val="20"/>
+          <w:szCs w:val="20"/>
+        </w:rPr>
+        <w:t>-DSERVER_TICKET_URL=https://vsac.nlm.nih.gov/vsac/ws/Ticket</w:t>
+      </w:r>
+    </w:p>
+    <w:p>
+      <w:pPr>
+        <w:spacing w:after="0" w:line="240" w:lineRule="auto"/>
+        <w:ind w:left="720"/>
+        <w:rPr>
+          <w:sz w:val="20"/>
+          <w:szCs w:val="20"/>
+        </w:rPr>
+      </w:pPr>
+      <w:r>
+        <w:rPr>
+          <w:sz w:val="20"/>
+          <w:szCs w:val="20"/>
+        </w:rPr>
+        <w:t xml:space="preserve">-DSERVER_SINGLE_VALUESET_URL=https://vsac.nlm.nih.gov/vsac/ws/RetrieveValueSet? </w:t>
+      </w:r>
+    </w:p>
+    <w:p>
+      <w:pPr>
+        <w:spacing w:after="0" w:line="240" w:lineRule="auto"/>
+        <w:ind w:left="720"/>
+        <w:rPr>
+          <w:sz w:val="20"/>
+          <w:szCs w:val="20"/>
+        </w:rPr>
+      </w:pPr>
+      <w:r>
+        <w:rPr>
+          <w:sz w:val="20"/>
+          <w:szCs w:val="20"/>
+        </w:rPr>
+        <w:t xml:space="preserve">-DSERVER_MULTIPLE_VALUESET_URL_NEW=https://vsac.nlm.nih.gov/vsac/svs/RetrieveMultipleValueSets? </w:t>
+      </w:r>
+    </w:p>
+    <w:p>
+      <w:pPr>
+        <w:spacing w:after="0" w:line="240" w:lineRule="auto"/>
+        <w:ind w:left="720"/>
+        <w:rPr>
+          <w:sz w:val="20"/>
+          <w:szCs w:val="20"/>
+        </w:rPr>
+      </w:pPr>
+      <w:r>
+        <w:rPr>
+          <w:sz w:val="20"/>
+          <w:szCs w:val="20"/>
+        </w:rPr>
+        <w:t>-DSERVICE_URL=http://umlsks.nlm.nih.gov -DENVIRONMENT=DEV -Dlog4j.ignoreTCL=true</w:t>
+      </w:r>
+    </w:p>
+    <w:p>
+      <w:pPr>
+        <w:spacing w:after="0" w:line="240" w:lineRule="auto"/>
+        <w:ind w:left="720"/>
+        <w:rPr>
+          <w:sz w:val="20"/>
+          <w:szCs w:val="20"/>
+        </w:rPr>
+      </w:pPr>
+      <w:r>
+        <w:rPr>
+          <w:sz w:val="20"/>
+          <w:szCs w:val="20"/>
+        </w:rPr>
+        <w:t>-DPROFILE_SERVICE=https://vsac.nlm.nih.gov/vsac/profiles</w:t>
+      </w:r>
+    </w:p>
+    <w:p>
+      <w:pPr>
+        <w:spacing w:after="0" w:line="240" w:lineRule="auto"/>
+        <w:ind w:left="720"/>
+        <w:rPr>
+          <w:sz w:val="20"/>
+          <w:szCs w:val="20"/>
+        </w:rPr>
+      </w:pPr>
+      <w:r>
+        <w:rPr>
+          <w:sz w:val="20"/>
+          <w:szCs w:val="20"/>
+        </w:rPr>
+        <w:t>-DVERSION_SERVICE=https://vsac.nlm.nih.gov/vsac/oid/</w:t>
+      </w:r>
+    </w:p>
+    <w:p>
+      <w:pPr>
+        <w:spacing w:after="0" w:line="240" w:lineRule="auto"/>
+        <w:ind w:left="720"/>
+        <w:rPr>
+          <w:sz w:val="20"/>
+          <w:szCs w:val="20"/>
+        </w:rPr>
+      </w:pPr>
+      <w:r>
+        <w:rPr>
+          <w:sz w:val="20"/>
+          <w:szCs w:val="20"/>
+        </w:rPr>
+        <w:t>-D2FA_AUTH_</w:t>
+      </w:r>
+      <w:proofErr w:type="gramStart"/>
+      <w:r>
+        <w:rPr>
+          <w:sz w:val="20"/>
+          <w:szCs w:val="20"/>
+        </w:rPr>
+        <w:t>CLASS=mat.server.twofactorauth</w:t>
+      </w:r>
+      <w:proofErr w:type="gramEnd"/>
+      <w:r>
+        <w:rPr>
+          <w:sz w:val="20"/>
+          <w:szCs w:val="20"/>
+        </w:rPr>
+        <w:t>.DefaultOTPValidatorForUser</w:t>
+      </w:r>
+    </w:p>
+    <w:bookmarkEnd w:id="0"/>
+    <w:p>
+      <w:pPr>
         <w:jc w:val="center"/>
       </w:pPr>
-      <w:r>
-        <w:lastRenderedPageBreak/>
-        <w:t xml:space="preserve">Figure </w:t>
-      </w:r>
-      <w:fldSimple w:instr=" SEQ Figure \* ARABIC ">
-        <w:r>
-          <w:rPr>
-            <w:noProof/>
-          </w:rPr>
-          <w:t>5</w:t>
-        </w:r>
-      </w:fldSimple>
-      <w:r>
-        <w:t>: Information for Arguments Box</w:t>
-      </w:r>
-    </w:p>
-    <w:p>
-      <w:pPr>
-        <w:jc w:val="center"/>
-      </w:pPr>
-      <w:r>
-        <w:rPr>
-          <w:noProof/>
-        </w:rPr>
-        <w:drawing>
-          <wp:inline distT="0" distB="0" distL="0" distR="0" wp14:anchorId="579DB8B2" wp14:editId="29354094">
-            <wp:extent cx="5914286" cy="2019048"/>
-            <wp:effectExtent l="0" t="0" r="0" b="635"/>
-            <wp:docPr id="3" name="Picture 3" descr="-Xmx512m&#10;-Dvsac_proxy_host=&lt;&lt;your proxy host&gt;&gt;&#10;-Dvsac_proxy_port=8080 -DSERVER_TICKET_URL=https://vsac.nlm.nih.gov/vsac/ws/Ticket&#10;-DSERVER_SINGLE_VALUESET_URL=https://vsac.nlm.nih.gov/vsac/ws/RetrieveValueSet?&#10;-DSERVER_MULTIPLE_VALUESET_URL=https://vsac.nlm.nih.gov/vsac/ws/RetrieveMultipleValueSets?&#10;-DSERVICE_URL=http://umlsks.nlm.nih.gov&#10;-DVSAC_DRC_URL=https://vsac.nlm.nih.gov/vsac&#10;-DPROFILE_SERVICE=https://vsac.nlm.nih.gov/vsac/profiles &#10;-DVERSION_SERVICE=https://vsac.nlm.nih.gov/vsac/oid/&#10;-DENVIRONMENT=DEV&#10;-D2FA_AUTH_CLASS=mat.server.twofactorauth.DefaultOTPValidatorForUser&#10;"/>
-            <wp:cNvGraphicFramePr>
-              <a:graphicFrameLocks xmlns:a="http://schemas.openxmlformats.org/drawingml/2006/main" noChangeAspect="1"/>
-            </wp:cNvGraphicFramePr>
-            <a:graphic xmlns:a="http://schemas.openxmlformats.org/drawingml/2006/main">
-              <a:graphicData uri="http://schemas.openxmlformats.org/drawingml/2006/picture">
-                <pic:pic xmlns:pic="http://schemas.openxmlformats.org/drawingml/2006/picture">
-                  <pic:nvPicPr>
-                    <pic:cNvPr id="1" name=""/>
-                    <pic:cNvPicPr/>
-                  </pic:nvPicPr>
-                  <pic:blipFill>
-                    <a:blip r:embed="rId17"/>
-                    <a:stretch>
-                      <a:fillRect/>
-                    </a:stretch>
-                  </pic:blipFill>
-                  <pic:spPr>
-                    <a:xfrm>
-                      <a:off x="0" y="0"/>
-                      <a:ext cx="5914286" cy="2019048"/>
-                    </a:xfrm>
-                    <a:prstGeom prst="rect">
-                      <a:avLst/>
-                    </a:prstGeom>
-                  </pic:spPr>
-                </pic:pic>
-              </a:graphicData>
-            </a:graphic>
-          </wp:inline>
-        </w:drawing>
-      </w:r>
     </w:p>
     <w:sectPr>
       <w:pgSz w:w="12240" w:h="15840"/>
@@ -1938,7 +1796,7 @@
         <w:ind w:left="2520" w:hanging="360"/>
       </w:pPr>
     </w:lvl>
-    <w:lvl w:ilvl="1" w:tplc="04090019" w:tentative="1">
+    <w:lvl w:ilvl="1" w:tplc="04090019">
       <w:start w:val="1"/>
       <w:numFmt w:val="lowerLetter"/>
       <w:lvlText w:val="%2."/>
@@ -5186,7 +5044,7 @@
 </file>
 
 <file path=customXml/itemProps1.xml><?xml version="1.0" encoding="utf-8"?>
-<ds:datastoreItem xmlns:ds="http://schemas.openxmlformats.org/officeDocument/2006/customXml" ds:itemID="{AB0EB5D3-61FE-4369-BD05-21CC98C3EDD8}">
+<ds:datastoreItem xmlns:ds="http://schemas.openxmlformats.org/officeDocument/2006/customXml" ds:itemID="{5B1769C9-A21D-4C8A-939A-07545C0DBC9A}">
   <ds:schemaRefs>
     <ds:schemaRef ds:uri="http://schemas.openxmlformats.org/officeDocument/2006/bibliography"/>
   </ds:schemaRefs>

</xml_diff>